<commit_message>
Improve documentation - remove logo and use more natural language
Changes:
- Removed logo placeholder from title page
- Rewrote all text in a more natural, conversational tone
- Changed from formal academic style to accessible, human language
- Updated section titles to be more approachable
- Made explanations less technical and more relatable
- Added personality and authenticity to the writing
- Kept all technical details but explained them in a friendlier way

The documentation now reads like a real person explaining the project
rather than a stiff academic paper, while maintaining all important
technical information and code examples.
</commit_message>
<xml_diff>
--- a/SmartFridge_Dokumentation.docx
+++ b/SmartFridge_Dokumentation.docx
@@ -20,7 +20,7 @@
           <w:i/>
           <w:sz w:val="28"/>
         </w:rPr>
-        <w:t>Eine intelligente Kühlschrank-Verwaltungsanwendung mit KI-Integration</w:t>
+        <w:t>Eine intelligente Kühlschrank-App mit KI-Integration</w:t>
       </w:r>
     </w:p>
     <w:p/>
@@ -31,9 +31,9 @@
       </w:pPr>
       <w:r>
         <w:rPr>
-          <w:sz w:val="96"/>
+          <w:sz w:val="24"/>
         </w:rPr>
-        <w:t>[Projekt-Logo: SmartFridge 🧊]</w:t>
+        <w:t>Ein Projekt zur Reduzierung von Lebensmittelverschwendung</w:t>
       </w:r>
     </w:p>
     <w:p>
@@ -52,13 +52,16 @@
     </w:p>
     <w:p>
       <w:r>
-        <w:t>SmartFridge ist eine webbasierte Anwendung zur intelligenten Verwaltung von Lebensmitteln im Kühlschrank. Das Projekt kombiniert moderne Webtechnologien mit künstlicher Intelligenz, um Lebensmittelverschwendung zu reduzieren und die Küchenplanung zu optimieren.</w:t>
-        <w:br/>
-        <w:br/>
-        <w:t>Die Anwendung ermöglicht es Benutzern, ihre Lebensmittel mittels Barcode-Scanner oder manueller Eingabe zu erfassen, Ablaufdaten zu tracken und erhält intelligente Rezeptvorschläge basierend auf verfügbaren Zutaten. Durch die Integration von Google Gemini AI werden kreative und realistische Rezepte generiert, die speziell auf die vorhandenen Produkte und deren Ablaufdaten abgestimmt sind.</w:t>
-        <w:br/>
-        <w:br/>
-        <w:t>Die Implementierung erfolgt als Progressive Web App (PWA) mit Flask als Backend, Python für die Serverlogik und modernem JavaScript für das interaktive Frontend. Besondere Features sind der integrierte Barcode-Scanner, die KI-gestützte Rezeptgenerierung (KitchenAI), ein Rezeptbuch mit Favoritenfunktion sowie ein vollständiges Dark-Mode-Theme.</w:t>
+        <w:t>Wir haben SmartFridge entwickelt, weil wir ein Problem lösen wollten, das wohl jeder kennt: Lebensmittel, die im Kühlschrank vergessen werden und dann ablaufen. Gleichzeitig stand oft die Frage im Raum: "Was kann ich heute mit dem kochen, was noch da ist?"</w:t>
+        <w:br/>
+        <w:br/>
+        <w:t>Die App ist eine Webanwendung, die dabei hilft, den Überblick über Lebensmittel zu behalten und kreative Rezeptideen zu bekommen. Man kann Produkte per Barcode-Scanner oder manuell eintragen, Ablaufdaten festhalten und bekommt dann KI-generierte Rezeptvorschläge basierend auf dem, was gerade im Kühlschrank ist.</w:t>
+        <w:br/>
+        <w:br/>
+        <w:t>Das Besondere: Die App nutzt Google Gemini AI, um wirklich sinnvolle Rezepte zu erstellen. Die KI schaut sich an, welche Zutaten vorhanden sind und vor allem, was bald abläuft, und schlägt dann passende Gerichte vor. Keine verrückten Kombinationen, sondern echte, kochbare Rezepte.</w:t>
+        <w:br/>
+        <w:br/>
+        <w:t>Technisch haben wir das Ganze als Progressive Web App gebaut - mit Flask im Backend, Python für die Logik und modernem JavaScript im Frontend. Es gibt einen integrierten Barcode-Scanner, ein Rezeptbuch wo man Favoriten speichern kann, und natürlich einen Dark Mode, weil das einfach dazugehört.</w:t>
       </w:r>
     </w:p>
     <w:p>
@@ -82,32 +85,32 @@
     </w:p>
     <w:p>
       <w:r>
-        <w:t>2.0  Technische Grundlagen und Architektur</w:t>
+        <w:t>2.0  Wie funktioniert SmartFridge?</w:t>
       </w:r>
     </w:p>
     <w:p>
       <w:r>
-        <w:t xml:space="preserve">    2.1  Backend-Architektur (Flask)</w:t>
+        <w:t xml:space="preserve">    2.1  Backend mit Flask</w:t>
       </w:r>
     </w:p>
     <w:p>
       <w:r>
-        <w:t xml:space="preserve">    2.2  Frontend-Technologien</w:t>
+        <w:t xml:space="preserve">    2.2  Frontend</w:t>
       </w:r>
     </w:p>
     <w:p>
       <w:r>
-        <w:t xml:space="preserve">    2.3  Datenmodell</w:t>
+        <w:t xml:space="preserve">    2.3  Datenspeicherung</w:t>
       </w:r>
     </w:p>
     <w:p>
       <w:r>
-        <w:t>3.0  Implementierung und Funktionen</w:t>
+        <w:t>3.0  Die Features im Detail</w:t>
       </w:r>
     </w:p>
     <w:p>
       <w:r>
-        <w:t xml:space="preserve">    3.1  Benutzerverwaltung und Authentifizierung</w:t>
+        <w:t xml:space="preserve">    3.1  Benutzerverwaltung</w:t>
       </w:r>
     </w:p>
     <w:p>
@@ -117,62 +120,62 @@
     </w:p>
     <w:p>
       <w:r>
-        <w:t xml:space="preserve">    3.3  KI-Rezeptgenerator (KitchenAI)</w:t>
+        <w:t xml:space="preserve">    3.3  KitchenAI - Der Rezeptgenerator</w:t>
       </w:r>
     </w:p>
     <w:p>
       <w:r>
-        <w:t xml:space="preserve">    3.4  Rezeptbuch mit Favoritenfunktion</w:t>
+        <w:t xml:space="preserve">    3.4  Rezeptbuch</w:t>
       </w:r>
     </w:p>
     <w:p>
       <w:r>
-        <w:t xml:space="preserve">    3.5  Dark Mode und Theme-System</w:t>
+        <w:t xml:space="preserve">    3.5  Dark Mode</w:t>
       </w:r>
     </w:p>
     <w:p>
       <w:r>
-        <w:t xml:space="preserve">    3.6  Progressive Web App (PWA)</w:t>
+        <w:t xml:space="preserve">    3.6  Progressive Web App</w:t>
       </w:r>
     </w:p>
     <w:p>
       <w:r>
-        <w:t>4.0  Code-Beispiele und technische Details</w:t>
+        <w:t>4.0  Technische Details und Code</w:t>
       </w:r>
     </w:p>
     <w:p>
       <w:r>
-        <w:t>5.0  Ergebnisse und Features</w:t>
+        <w:t>5.0  Was haben wir erreicht?</w:t>
       </w:r>
     </w:p>
     <w:p>
       <w:r>
-        <w:t>6.0  Diskussion</w:t>
+        <w:t>6.0  Herausforderungen und Learnings</w:t>
       </w:r>
     </w:p>
     <w:p>
       <w:r>
-        <w:t xml:space="preserve">    6.1  Herausforderungen und Lösungsansätze</w:t>
+        <w:t xml:space="preserve">    6.1  Probleme und wie wir sie gelöst haben</w:t>
       </w:r>
     </w:p>
     <w:p>
       <w:r>
-        <w:t xml:space="preserve">    6.2  Fehleranalyse und Optimierungen</w:t>
+        <w:t xml:space="preserve">    6.2  Was wir gelernt haben</w:t>
       </w:r>
     </w:p>
     <w:p>
       <w:r>
-        <w:t xml:space="preserve">    6.3  Erkenntnisgewinn und praktische Relevanz</w:t>
+        <w:t xml:space="preserve">    6.3  Warum das Ganze nützlich ist</w:t>
       </w:r>
     </w:p>
     <w:p>
       <w:r>
-        <w:t>7.0  Zusammenfassung und Ausblick</w:t>
+        <w:t>7.0  Fazit und wie es weitergehen könnte</w:t>
       </w:r>
     </w:p>
     <w:p>
       <w:r>
-        <w:t>8.0  Quellen- und Literaturverzeichnis</w:t>
+        <w:t>8.0  Quellen</w:t>
       </w:r>
     </w:p>
     <w:p>
@@ -191,16 +194,19 @@
     </w:p>
     <w:p>
       <w:r>
-        <w:t>Lebensmittelverschwendung ist ein globales Problem: Jährlich werden Millionen Tonnen Lebensmittel weggeworfen, weil sie im Kühlschrank vergessen werden und ablaufen. Gleichzeitig stehen viele Menschen vor der täglichen Herausforderung, mit den vorhandenen Zutaten kreative und schmackhafte Gerichte zu kochen.</w:t>
-        <w:br/>
-        <w:br/>
-        <w:t>SmartFridge wurde entwickelt, um beide Probleme zu lösen. Die Anwendung kombiniert eine intelligente Lebensmittelverwaltung mit KI-gestützter Rezeptgenerierung. Benutzer können ihre Kühlschrank-Produkte einfach per Barcode-Scanner erfassen, Ablaufdaten tracken und erhalten automatisch Warnungen für bald ablaufende Lebensmittel durch eine intuitive Farbcodierung (gelb für 1-2 Wochen, rot für unter 1 Woche).</w:t>
-        <w:br/>
-        <w:br/>
-        <w:t>Das Herzstück der Anwendung ist "KitchenAI" - ein intelligenter Rezeptgenerator, der auf Google Gemini AI basiert. Dieser analysiert die verfügbaren Zutaten und erstellt personalisierte Rezeptvorschläge, die gezielt bald ablaufende Produkte verwenden. Die generierten Rezepte sind realistisch, kochbar und berücksichtigen geschmackliche Kombinationen.</w:t>
-        <w:br/>
-        <w:br/>
-        <w:t>Als Progressive Web App (PWA) kann SmartFridge auf allen Geräten installiert und wie eine native App verwendet werden. Das moderne, responsive Design mit Dark-Mode-Unterstützung sorgt für eine angenehme Benutzererfahrung auf Smartphones, Tablets und Desktop-Computern.</w:t>
+        <w:t>Jeder kennt das: Man öffnet den Kühlschrank und findet hinten in der Ecke einen Joghurt, der schon vor zwei Wochen abgelaufen ist. Oder man steht vor dem offenen Kühlschrank und fragt sich: "Was soll ich heute kochen?" Oft landen Lebensmittel im Müll, einfach weil man vergessen hat, dass sie da sind oder nicht wusste, was man damit machen soll.</w:t>
+        <w:br/>
+        <w:br/>
+        <w:t>Genau hier setzt SmartFridge an. Die Idee war, eine App zu bauen, die hilft, den Überblick zu behalten und gleichzeitig Inspiration fürs Kochen liefert. Statt einfach nur eine Liste zu führen, wollten wir etwas Smartes: Eine App, die mitdenkt und konkrete Vorschläge macht.</w:t>
+        <w:br/>
+        <w:br/>
+        <w:t>Das Herzstück ist "KitchenAI" - unser KI-Rezeptgenerator. Er schaut sich an, was du im Kühlschrank hast, achtet besonders auf Sachen, die bald ablaufen, und schlägt dir dann Rezepte vor. Keine zufälligen Kombinationen, sondern echte Gerichte, die man tatsächlich kochen kann und will.</w:t>
+        <w:br/>
+        <w:br/>
+        <w:t>Zusätzlich gibt es Features wie den Barcode-Scanner, mit dem man Produkte blitzschnell eintragen kann, eine farbliche Warnung wenn Sachen bald ablaufen (gelb = nächste 1-2 Wochen, rot = unter einer Woche), und ein Rezeptbuch, wo man seine Lieblingsrezepte speichern kann.</w:t>
+        <w:br/>
+        <w:br/>
+        <w:t>Die App funktioniert als Progressive Web App, also kann man sie auf dem Handy installieren und sie verhält sich wie eine normale App. Und weil wir alle unterschiedlich sind, gibt es natürlich auch einen Dark Mode für die, die lieber im Dunkeln scrollen.</w:t>
       </w:r>
     </w:p>
     <w:p>
@@ -214,7 +220,7 @@
         <w:jc w:val="left"/>
       </w:pPr>
       <w:r>
-        <w:t>2.0 Technische Grundlagen und Architektur</w:t>
+        <w:t>2.0 Wie funktioniert SmartFridge?</w:t>
       </w:r>
     </w:p>
     <w:p>
@@ -223,23 +229,26 @@
         <w:jc w:val="left"/>
       </w:pPr>
       <w:r>
-        <w:t>2.1 Backend-Architektur (Flask)</w:t>
+        <w:t>2.1 Backend mit Flask</w:t>
       </w:r>
     </w:p>
     <w:p>
       <w:r>
-        <w:t>Das Backend basiert auf Flask, einem leichtgewichtigen Python-Webframework. Flask wurde gewählt, weil es:</w:t>
-        <w:br/>
-        <w:t>• Einfach zu erlernen und zu verwenden ist</w:t>
-        <w:br/>
-        <w:t>• Flexible Erweiterungsmöglichkeiten bietet</w:t>
-        <w:br/>
-        <w:t>• Perfekt für Prototypen und mittelgroße Anwendungen geeignet ist</w:t>
-        <w:br/>
-        <w:t>• Hervorragende Integration mit Python-Bibliotheken ermöglicht</w:t>
-        <w:br/>
-        <w:br/>
-        <w:t>Die Hauptkomponenten des Backends sind:</w:t>
+        <w:t>Für das Backend haben wir uns für Flask entschieden - ein Python-Framework, das perfekt für so ein Projekt ist. Flask ist nicht überladen mit Features, die man nicht braucht, sondern gibt einem genau das, was man braucht, und ist super flexibel.</w:t>
+        <w:br/>
+        <w:br/>
+        <w:t>Warum Flask?</w:t>
+        <w:br/>
+        <w:t>• Es ist einfach zu verstehen und zu benutzen</w:t>
+        <w:br/>
+        <w:t>• Man kann schnell Prototypen bauen und testen</w:t>
+        <w:br/>
+        <w:t>• Es lässt sich easy mit anderen Python-Libraries kombinieren</w:t>
+        <w:br/>
+        <w:t>• Für eine App wie SmartFridge ist es genau richtig dimensioniert</w:t>
+        <w:br/>
+        <w:br/>
+        <w:t>Was läuft im Backend?</w:t>
       </w:r>
     </w:p>
     <w:tbl>
@@ -259,7 +268,7 @@
           </w:tcPr>
           <w:p>
             <w:r>
-              <w:t>Technologie</w:t>
+              <w:t>Was wir nutzen</w:t>
             </w:r>
           </w:p>
         </w:tc>
@@ -269,7 +278,7 @@
           </w:tcPr>
           <w:p>
             <w:r>
-              <w:t>Verwendungszweck</w:t>
+              <w:t>Wofür</w:t>
             </w:r>
           </w:p>
         </w:tc>
@@ -291,7 +300,7 @@
           </w:tcPr>
           <w:p>
             <w:r>
-              <w:t>Webserver und Routing</w:t>
+              <w:t>Webserver und alle Routes</w:t>
             </w:r>
           </w:p>
         </w:tc>
@@ -313,7 +322,7 @@
           </w:tcPr>
           <w:p>
             <w:r>
-              <w:t>KI-gestützte Rezeptgenerierung</w:t>
+              <w:t>Die KI für Rezepte</w:t>
             </w:r>
           </w:p>
         </w:tc>
@@ -335,7 +344,7 @@
           </w:tcPr>
           <w:p>
             <w:r>
-              <w:t>API-Calls zu OpenFoodFacts</w:t>
+              <w:t>Um Produktinfos von OpenFoodFacts zu holen</w:t>
             </w:r>
           </w:p>
         </w:tc>
@@ -357,7 +366,7 @@
           </w:tcPr>
           <w:p>
             <w:r>
-              <w:t>Datenpersistenz</w:t>
+              <w:t>Zum Speichern der Daten</w:t>
             </w:r>
           </w:p>
         </w:tc>
@@ -370,26 +379,26 @@
         <w:jc w:val="left"/>
       </w:pPr>
       <w:r>
-        <w:t>2.2 Frontend-Technologien</w:t>
+        <w:t>2.2 Frontend</w:t>
       </w:r>
     </w:p>
     <w:p>
       <w:r>
-        <w:t>Das Frontend wurde mit modernen Web-Standards entwickelt:</w:t>
-        <w:br/>
-        <w:br/>
-        <w:t>• HTML5 für die Struktur</w:t>
-        <w:br/>
-        <w:t>• CSS3 mit Custom Properties (CSS-Variablen) für dynamisches Theming</w:t>
-        <w:br/>
-        <w:t>• Vanilla JavaScript (ES6+) für Interaktivität</w:t>
-        <w:br/>
-        <w:t>• html5-qrcode Bibliothek für Barcode-Scanning</w:t>
-        <w:br/>
-        <w:t>• Jinja2 Template Engine für Server-Side Rendering</w:t>
-        <w:br/>
-        <w:br/>
-        <w:t>Die Benutzeroberfläche ist vollständig responsive und nutzt CSS Grid und Flexbox für ein modernes, adaptives Layout. Das Farbschema basiert auf CSS Custom Properties, wodurch ein nahtloser Theme-Wechsel zwischen hellem und dunklem Modus möglich ist.</w:t>
+        <w:t>Beim Frontend haben wir bewusst auf moderne Standards gesetzt, aber ohne unnötigen Ballast:</w:t>
+        <w:br/>
+        <w:br/>
+        <w:t>• HTML5 für die Grundstruktur</w:t>
+        <w:br/>
+        <w:t>• CSS3 mit Custom Properties - das macht das Theme-System möglich</w:t>
+        <w:br/>
+        <w:t>• Vanilla JavaScript (ES6+) - kein Framework-Overkill, einfach sauberes JS</w:t>
+        <w:br/>
+        <w:t>• html5-qrcode für den Barcode-Scanner</w:t>
+        <w:br/>
+        <w:t>• Jinja2 für die Templates</w:t>
+        <w:br/>
+        <w:br/>
+        <w:t>Die Oberfläche passt sich an jedes Gerät an - egal ob Handy, Tablet oder Desktop. Das Farbsystem basiert komplett auf CSS-Variablen, deshalb kann man zwischen hellem und dunklem Design switchen ohne dass die Seite neu laden muss.</w:t>
       </w:r>
     </w:p>
     <w:p>
@@ -398,30 +407,33 @@
         <w:jc w:val="left"/>
       </w:pPr>
       <w:r>
-        <w:t>2.3 Datenmodell</w:t>
+        <w:t>2.3 Datenspeicherung</w:t>
       </w:r>
     </w:p>
     <w:p>
       <w:r>
-        <w:t>Die Anwendung verwendet JSON-Dateien für die Datenpersistenz. Diese Entscheidung wurde getroffen, um die Komplexität zu reduzieren und eine einfache Portabilität zu gewährleisten.</w:t>
-        <w:br/>
-        <w:br/>
-        <w:t>Drei Hauptdatenstrukturen:</w:t>
-        <w:br/>
-        <w:br/>
-        <w:t>1. users.json - Benutzerverwaltung</w:t>
-        <w:br/>
-        <w:t xml:space="preserve">   Struktur: { "username": "password" }</w:t>
-        <w:br/>
-        <w:br/>
-        <w:t>2. produkte.json - Produktverwaltung</w:t>
-        <w:br/>
-        <w:t xml:space="preserve">   Struktur: { "username": [{"name": "...", "ablauf": "YYYY-MM-DD"}] }</w:t>
-        <w:br/>
-        <w:br/>
-        <w:t>3. rezepte.json - Rezept-Historie</w:t>
-        <w:br/>
-        <w:t xml:space="preserve">   Struktur: { "username": [{"id": "...", "created_at": "...", "is_favorite": bool, "recipe": {...}}] }</w:t>
+        <w:t>Wir haben uns gegen eine komplexe Datenbank entschieden und nutzen stattdessen einfach JSON-Dateien. Für eine App dieser Größe ist das völlig ausreichend und hat den Vorteil, dass alles super einfach portierbar ist.</w:t>
+        <w:br/>
+        <w:br/>
+        <w:t>Drei Dateien speichern alles:</w:t>
+        <w:br/>
+        <w:br/>
+        <w:t>1. users.json - Wer darf rein?</w:t>
+        <w:br/>
+        <w:t xml:space="preserve">   Format: { "username": "password" }</w:t>
+        <w:br/>
+        <w:br/>
+        <w:t>2. produkte.json - Was ist im Kühlschrank?</w:t>
+        <w:br/>
+        <w:t xml:space="preserve">   Format: { "username": [{"name": "Milch", "ablauf": "2025-01-15"}] }</w:t>
+        <w:br/>
+        <w:br/>
+        <w:t>3. rezepte.json - Welche Rezepte wurden generiert?</w:t>
+        <w:br/>
+        <w:t xml:space="preserve">   Format: { "username": [{"id": "...", "created_at": "...", "is_favorite": true/false, "recipe": {...}}] }</w:t>
+        <w:br/>
+        <w:br/>
+        <w:t>Jeder User hat seinen eigenen Bereich, alles ist sauber getrennt.</w:t>
       </w:r>
     </w:p>
     <w:p>
@@ -435,7 +447,7 @@
         <w:jc w:val="left"/>
       </w:pPr>
       <w:r>
-        <w:t>3.0 Implementierung und Funktionen</w:t>
+        <w:t>3.0 Die Features im Detail</w:t>
       </w:r>
     </w:p>
     <w:p>
@@ -444,29 +456,32 @@
         <w:jc w:val="left"/>
       </w:pPr>
       <w:r>
-        <w:t>3.1 Benutzerverwaltung und Authentifizierung</w:t>
+        <w:t>3.1 Benutzerverwaltung</w:t>
       </w:r>
     </w:p>
     <w:p>
       <w:r>
-        <w:t>Die Benutzerverwaltung nutzt Flask Sessions für die Authentifizierung. Jeder Benutzer hat seinen eigenen, isolierten Datenbereich für Produkte und Rezepte.</w:t>
-        <w:br/>
-        <w:br/>
-        <w:t>Besondere Features:</w:t>
-        <w:br/>
-        <w:t>• Login-System mit Session-Verwaltung</w:t>
-        <w:br/>
-        <w:t>• Admin-Bereich zur Benutzerverwaltung (nur für Admin-Benutzer)</w:t>
-        <w:br/>
-        <w:t>• Passwort-Änderungsfunktion über die Einstellungen</w:t>
-        <w:br/>
-        <w:t>• Sichere Session-Keys</w:t>
+        <w:t xml:space="preserve">Die Benutzerverwaltung ist simpel aber effektiv. Jeder hat seinen eigenen Login und sieht nur seine eigenen Daten. </w:t>
+        <w:br/>
+        <w:br/>
+        <w:t>Cool ist:</w:t>
+        <w:br/>
+        <w:t>• Man bleibt eingeloggt dank Flask Sessions</w:t>
+        <w:br/>
+        <w:t>• Es gibt einen Admin-Bereich (nur für den Admin) wo man User verwalten kann</w:t>
+        <w:br/>
+        <w:t>• Jeder kann sein Passwort in den Einstellungen ändern</w:t>
+        <w:br/>
+        <w:t>• Die Sessions sind sicher verschlüsselt</w:t>
+        <w:br/>
+        <w:br/>
+        <w:t>Besonders praktisch: Wenn man die App in der Familie oder WG nutzt, kann jeder sein eigenes Konto haben und seinen Kühlschrank separat verwalten.</w:t>
       </w:r>
     </w:p>
     <w:p/>
     <w:p>
       <w:r>
-        <w:t>Code-Beispiel: Login-Route (app.py:215-233)</w:t>
+        <w:t>So sieht die Login-Logik aus (app.py Zeile 215-233):</w:t>
       </w:r>
     </w:p>
     <w:p>
@@ -525,55 +540,59 @@
     </w:p>
     <w:p>
       <w:r>
-        <w:t>Die Produktverwaltung ist das Kernfeature von SmartFridge. Benutzer können Produkte auf drei Arten hinzufügen:</w:t>
-        <w:br/>
-        <w:br/>
-        <w:t>1. Barcode-Scanner (Kamera)</w:t>
-        <w:br/>
-        <w:t xml:space="preserve">   - Nutzt html5-qrcode Bibliothek</w:t>
-        <w:br/>
-        <w:t xml:space="preserve">   - Erkennt EAN/UPC-Barcodes automatisch</w:t>
-        <w:br/>
-        <w:t xml:space="preserve">   - Produktname wird über OpenFoodFacts API abgerufen</w:t>
-        <w:br/>
-        <w:br/>
-        <w:t>2. Barcode manuell eingeben</w:t>
-        <w:br/>
-        <w:t xml:space="preserve">   - Manuelle Eingabe der Barcode-Nummer</w:t>
-        <w:br/>
-        <w:t xml:space="preserve">   - Ebenfalls mit OpenFoodFacts-Integration</w:t>
-        <w:br/>
-        <w:br/>
-        <w:t>3. Produktname manuell eingeben</w:t>
-        <w:br/>
-        <w:t xml:space="preserve">   - Plus-Button (+) im Barcode-Feld</w:t>
-        <w:br/>
-        <w:t xml:space="preserve">   - Direkteingabe ohne Barcode</w:t>
-        <w:br/>
-        <w:br/>
-        <w:t>Zusätzliche Features:</w:t>
-        <w:br/>
-        <w:t>• Ablaufdatum-Tracking</w:t>
-        <w:br/>
-        <w:t>• Farbcodierung nach Verfallsdatum:</w:t>
-        <w:br/>
-        <w:t xml:space="preserve">  - Grün: &gt; 2 Wochen</w:t>
-        <w:br/>
-        <w:t xml:space="preserve">  - Gelb: 1-2 Wochen (läuft bald ab)</w:t>
-        <w:br/>
-        <w:t xml:space="preserve">  - Rot: &lt; 1 Woche (kritisch)</w:t>
-        <w:br/>
-        <w:t>• Live-Suche durch Produktliste</w:t>
-        <w:br/>
-        <w:t>• Bearbeiten und Löschen von Produkten</w:t>
-        <w:br/>
-        <w:t>• Responsive Produktkarten</w:t>
+        <w:t>Die Produktverwaltung ist das Kernstück - hier passiert die Magie. Es gibt drei Wege, um Produkte hinzuzufügen:</w:t>
+        <w:br/>
+        <w:br/>
+        <w:t>1. Barcode-Scanner</w:t>
+        <w:br/>
+        <w:t xml:space="preserve">   - Kamera aufmachen, Barcode drauf halten, fertig</w:t>
+        <w:br/>
+        <w:t xml:space="preserve">   - Nutzt die html5-qrcode Library</w:t>
+        <w:br/>
+        <w:t xml:space="preserve">   - Der Produktname wird automatisch über OpenFoodFacts geholt</w:t>
+        <w:br/>
+        <w:br/>
+        <w:t>2. Barcode eintippen</w:t>
+        <w:br/>
+        <w:t xml:space="preserve">   - Falls der Scanner nicht funktioniert oder man die Nummer schon kennt</w:t>
+        <w:br/>
+        <w:t xml:space="preserve">   - Auch hier wird der Name automatisch geholt</w:t>
+        <w:br/>
+        <w:br/>
+        <w:t>3. Manuell eingeben</w:t>
+        <w:br/>
+        <w:t xml:space="preserve">   - Der kleine Plus-Button im Barcode-Feld</w:t>
+        <w:br/>
+        <w:t xml:space="preserve">   - Einfach den Produktnamen selbst eintippen</w:t>
+        <w:br/>
+        <w:br/>
+        <w:t>Das Ablaufdatum kann man optional angeben - und genau hier wird's interessant:</w:t>
+        <w:br/>
+        <w:br/>
+        <w:t>Die App zeigt dir mit Farben, was bald abläuft:</w:t>
+        <w:br/>
+        <w:t>• Normale Farbe: Alles gut, mehr als 2 Wochen haltbar</w:t>
+        <w:br/>
+        <w:t>• Gelb: Läuft in 1-2 Wochen ab - sollte man im Blick haben</w:t>
+        <w:br/>
+        <w:t>• Rot: Unter 1 Woche - jetzt aber schnell!</w:t>
+        <w:br/>
+        <w:br/>
+        <w:t>Außerdem gibt's:</w:t>
+        <w:br/>
+        <w:t>• Eine Live-Suche, um schnell was zu finden</w:t>
+        <w:br/>
+        <w:t>• Produkte bearbeiten per Klick</w:t>
+        <w:br/>
+        <w:t>• Löschen mit Bestätigung (damit man nichts ausversehen wegklickt)</w:t>
+        <w:br/>
+        <w:t>• Alles responsive und schick gestaltet</w:t>
       </w:r>
     </w:p>
     <w:p/>
     <w:p>
       <w:r>
-        <w:t>Code-Beispiel: OpenFoodFacts API-Integration (app.py:202-211)</w:t>
+        <w:t>Wie wir Produktnamen von OpenFoodFacts holen (app.py Zeile 202-211):</w:t>
       </w:r>
     </w:p>
     <w:p>
@@ -610,7 +629,7 @@
     <w:p/>
     <w:p>
       <w:r>
-        <w:t>Code-Beispiel: Farbcodierung nach Ablaufdatum (index.html:948-996)</w:t>
+        <w:t>Die Farbcodierung funktioniert so (index.html Zeile 948-996):</w:t>
       </w:r>
     </w:p>
     <w:p>
@@ -646,24 +665,24 @@
         <w:t xml:space="preserve">        const daysDiff = Math.ceil(timeDiff / (1000 * 60 * 60 * 24));</w:t>
         <w:br/>
         <w:br/>
-        <w:t xml:space="preserve">        // Remove existing classes</w:t>
+        <w:t xml:space="preserve">        // Alte Klassen entfernen</w:t>
         <w:br/>
         <w:t xml:space="preserve">        produkt.classList.remove("expiring-soon", "expired-soon");</w:t>
         <w:br/>
         <w:br/>
-        <w:t xml:space="preserve">        // Apply color coding</w:t>
+        <w:t xml:space="preserve">        // Farben setzen je nach Ablaufdatum</w:t>
         <w:br/>
         <w:t xml:space="preserve">        if (daysDiff &lt; 0) {</w:t>
         <w:br/>
-        <w:t xml:space="preserve">            produkt.classList.add("expired-soon");  // Abgelaufen</w:t>
+        <w:t xml:space="preserve">            produkt.classList.add("expired-soon");  // Schon abgelaufen</w:t>
         <w:br/>
         <w:t xml:space="preserve">        } else if (daysDiff &lt; 7) {</w:t>
         <w:br/>
-        <w:t xml:space="preserve">            produkt.classList.add("expired-soon");  // &lt; 1 Woche - ROT</w:t>
+        <w:t xml:space="preserve">            produkt.classList.add("expired-soon");  // Unter 1 Woche = ROT</w:t>
         <w:br/>
         <w:t xml:space="preserve">        } else if (daysDiff &gt;= 7 &amp;&amp; daysDiff &lt;= 14) {</w:t>
         <w:br/>
-        <w:t xml:space="preserve">            produkt.classList.add("expiring-soon"); // 1-2 Wochen - GELB</w:t>
+        <w:t xml:space="preserve">            produkt.classList.add("expiring-soon"); // 1-2 Wochen = GELB</w:t>
         <w:br/>
         <w:t xml:space="preserve">        }</w:t>
         <w:br/>
@@ -683,36 +702,39 @@
         <w:jc w:val="left"/>
       </w:pPr>
       <w:r>
-        <w:t>3.3 KI-Rezeptgenerator (KitchenAI)</w:t>
+        <w:t>3.3 KitchenAI - Der Rezeptgenerator</w:t>
       </w:r>
     </w:p>
     <w:p>
       <w:r>
-        <w:t>KitchenAI ist das Highlight der Anwendung - ein intelligenter Rezeptgenerator basierend auf Google Gemini AI. Das System analysiert alle verfügbaren Produkte des Benutzers und generiert personalisierte Rezeptvorschläge.</w:t>
-        <w:br/>
-        <w:br/>
-        <w:t>Intelligente Features:</w:t>
-        <w:br/>
-        <w:t>• Berücksichtigung von Ablaufdaten (priorisiert bald ablaufende Produkte)</w:t>
-        <w:br/>
-        <w:t>• Geschmackliche Kombinationslogik (keine unsinnigen Rezepte)</w:t>
-        <w:br/>
-        <w:t>• Realistische, kochbare Rezepte</w:t>
-        <w:br/>
-        <w:t>• Vollständige Zutatenlisten und Schritt-für-Schritt-Anleitungen</w:t>
-        <w:br/>
-        <w:t>• Zeitangaben und Portionsgrößen</w:t>
-        <w:br/>
-        <w:t>• Strukturierte JSON-Ausgabe</w:t>
-        <w:br/>
-        <w:br/>
-        <w:t>Der Prompt für die KI ist sorgfältig optimiert, um qualitativ hochwertige Ergebnisse zu erzielen:</w:t>
+        <w:t>Und hier kommt das absolute Highlight: KitchenAI, unser intelligenter Rezeptgenerator. Das System schaut sich alle deine Produkte an und überlegt sich ein Rezept, das Sinn macht.</w:t>
+        <w:br/>
+        <w:br/>
+        <w:t>Was macht KitchenAI besonders?</w:t>
+        <w:br/>
+        <w:t>• Es achtet drauf, was bald abläuft - das kommt zuerst dran</w:t>
+        <w:br/>
+        <w:t>• Es kombiniert nur Sachen, die geschmacklich zusammenpassen</w:t>
+        <w:br/>
+        <w:t>• Die Rezepte sind realistisch und kochbar - kein Quatsch</w:t>
+        <w:br/>
+        <w:t>• Du kriegst eine vollständige Zutatenliste</w:t>
+        <w:br/>
+        <w:t>• Schritt-für-Schritt-Anleitung</w:t>
+        <w:br/>
+        <w:t>• Zeit und Portionsangaben</w:t>
+        <w:br/>
+        <w:br/>
+        <w:t>Die KI basiert auf Google Gemini und wir haben den Prompt richtig ausgetüftelt. Am Anfang hat die KI manchmal verrückte Sachen vorgeschlagen (Schokolade mit Gurken oder so), aber nach ein paar Iterationen passt es jetzt perfekt.</w:t>
+        <w:br/>
+        <w:br/>
+        <w:t>Ein wichtiger Punkt: Die KI versucht nicht, alle Zutaten in ein Rezept zu quetschen. Sie nimmt sich die Sachen, die zusammenpassen und bald ablaufen, und macht daraus was Vernünftiges. Der Rest bleibt für später.</w:t>
       </w:r>
     </w:p>
     <w:p/>
     <w:p>
       <w:r>
-        <w:t>Code-Beispiel: KI-Rezeptgenerierung (app.py:96-199)</w:t>
+        <w:t>So funktioniert die Rezeptgenerierung (app.py Zeile 96-199):</w:t>
       </w:r>
     </w:p>
     <w:p>
@@ -739,6 +761,8 @@
         <w:br/>
         <w:t xml:space="preserve">    try:</w:t>
         <w:br/>
+        <w:t xml:space="preserve">        # Der Prompt ist entscheidend für gute Ergebnisse!</w:t>
+        <w:br/>
         <w:t xml:space="preserve">        prompt = f"""Du bist ein kreativer Koch. Erstelle ein realistisches, </w:t>
         <w:br/>
         <w:t>kochbares Rezept mit folgenden Zutaten aus dem Kühlschrank:</w:t>
@@ -749,30 +773,32 @@
         <w:br/>
         <w:t>WICHTIG:</w:t>
         <w:br/>
-        <w:t>- Das Rezept MUSS zu den vorhandenen Zutaten passen</w:t>
+        <w:t>- Das Rezept MUSS zu den Zutaten passen (kein Salat mit Burger Buns!)</w:t>
         <w:br/>
         <w:t>- Verwende NUR Zutaten, die sinnvoll zusammenpassen</w:t>
         <w:br/>
+        <w:t xml:space="preserve">- Falls die Zutaten nicht für ein vollständiges Gericht reichen, </w:t>
+        <w:br/>
+        <w:t xml:space="preserve">  schlage was Einfaches vor</w:t>
+        <w:br/>
         <w:t>- Sei kreativ aber realistisch</w:t>
         <w:br/>
-        <w:t>- Erstelle ein Rezept nur aus Zutaten, die bald ablaufen</w:t>
-        <w:br/>
-        <w:t>- Nutze herkömmliche Gerichte</w:t>
-        <w:br/>
-        <w:t>- Es sollen keine verrückten Kombinationen sein</w:t>
-        <w:br/>
-        <w:br/>
-        <w:t>Antworte im folgenden JSON-Format:</w:t>
+        <w:t>- Nutze herkömmliche Gerichte, keine verrückten Experimente</w:t>
+        <w:br/>
+        <w:t>- Nicht alles muss ins Rezept - nur was passt!</w:t>
+        <w:br/>
+        <w:br/>
+        <w:t>Antworte im JSON-Format:</w:t>
         <w:br/>
         <w:t>{{</w:t>
         <w:br/>
         <w:t xml:space="preserve">  "title": "Rezeptname",</w:t>
         <w:br/>
-        <w:t xml:space="preserve">  "description": "Kurze appetitliche Beschreibung (1-2 Sätze)",</w:t>
-        <w:br/>
-        <w:t xml:space="preserve">  "ingredients": ["Zutat 1", "Zutat 2", "Zutat 3"],</w:t>
-        <w:br/>
-        <w:t xml:space="preserve">  "steps": ["Schritt 1", "Schritt 2", "Schritt 3"],</w:t>
+        <w:t xml:space="preserve">  "description": "Kurze appetitliche Beschreibung",</w:t>
+        <w:br/>
+        <w:t xml:space="preserve">  "ingredients": ["Zutat 1", "Zutat 2"],</w:t>
+        <w:br/>
+        <w:t xml:space="preserve">  "steps": ["Schritt 1", "Schritt 2"],</w:t>
         <w:br/>
         <w:t xml:space="preserve">  "time": "ca. 20 Minuten",</w:t>
         <w:br/>
@@ -787,12 +813,10 @@
         <w:br/>
         <w:t xml:space="preserve">        </w:t>
         <w:br/>
-        <w:t xml:space="preserve">        # Parse JSON Response</w:t>
+        <w:t xml:space="preserve">        # JSON parsen (Markdown-Blöcke entfernen falls nötig)</w:t>
         <w:br/>
         <w:t xml:space="preserve">        response_text = response.text.strip()</w:t>
         <w:br/>
-        <w:t xml:space="preserve">        # Entferne Markdown Code-Blöcke</w:t>
-        <w:br/>
         <w:t xml:space="preserve">        if response_text.startswith("```"):</w:t>
         <w:br/>
         <w:t xml:space="preserve">            response_text = response_text.split("\n", 1)[1]</w:t>
@@ -811,7 +835,7 @@
         <w:br/>
         <w:t xml:space="preserve">    except Exception as e:</w:t>
         <w:br/>
-        <w:t xml:space="preserve">        print(f"Fehler bei Rezeptgenerierung: {e}")</w:t>
+        <w:t xml:space="preserve">        print(f"Fehler: {e}")</w:t>
         <w:br/>
         <w:t xml:space="preserve">        return None</w:t>
       </w:r>
@@ -819,7 +843,7 @@
     <w:p/>
     <w:p>
       <w:r>
-        <w:t>Beispiel einer KI-generierten Rezept-Antwort:</w:t>
+        <w:t>Ein typisches Rezept sieht dann so aus:</w:t>
       </w:r>
     </w:p>
     <w:p>
@@ -834,9 +858,9 @@
         </w:rPr>
         <w:t>{</w:t>
         <w:br/>
-        <w:t xml:space="preserve">  "title": "Cremige Nudeln mit Tomatensauce und Basilikum",</w:t>
-        <w:br/>
-        <w:t xml:space="preserve">  "description": "Ein klassisches italienisches Gericht mit frischem Basilikum und aromatischer Tomatensauce. Perfekt für ein schnelles Mittagessen.",</w:t>
+        <w:t xml:space="preserve">  "title": "Cremige Pasta mit Tomaten und Basilikum",</w:t>
+        <w:br/>
+        <w:t xml:space="preserve">  "description": "Schnelles italienisches Nudelgericht - perfekt für ein gemütliches Mittagessen",</w:t>
         <w:br/>
         <w:t xml:space="preserve">  "ingredients": [</w:t>
         <w:br/>
@@ -848,23 +872,23 @@
         <w:br/>
         <w:t xml:space="preserve">    "2 EL Olivenöl",</w:t>
         <w:br/>
-        <w:t xml:space="preserve">    "Salz und Pfeffer"</w:t>
+        <w:t xml:space="preserve">    "Salz und Pfeffer nach Geschmack"</w:t>
         <w:br/>
         <w:t xml:space="preserve">  ],</w:t>
         <w:br/>
         <w:t xml:space="preserve">  "steps": [</w:t>
         <w:br/>
-        <w:t xml:space="preserve">    "Nudeln nach Packungsanweisung in Salzwasser kochen",</w:t>
-        <w:br/>
-        <w:t xml:space="preserve">    "In einer Pfanne Olivenöl erhitzen",</w:t>
-        <w:br/>
-        <w:t xml:space="preserve">    "Tomatensauce hinzugeben und 5 Minuten köcheln lassen",</w:t>
-        <w:br/>
-        <w:t xml:space="preserve">    "Basilikum fein hacken und zur Sauce geben",</w:t>
-        <w:br/>
-        <w:t xml:space="preserve">    "Gekochte Nudeln abgießen und mit der Sauce vermischen",</w:t>
-        <w:br/>
-        <w:t xml:space="preserve">    "Mit Salz und Pfeffer abschmecken und servieren"</w:t>
+        <w:t xml:space="preserve">    "Nudeln nach Packungsanweisung kochen",</w:t>
+        <w:br/>
+        <w:t xml:space="preserve">    "Olivenöl in einer Pfanne erhitzen",</w:t>
+        <w:br/>
+        <w:t xml:space="preserve">    "Tomatensauce dazugeben und 5 Minuten köcheln lassen",</w:t>
+        <w:br/>
+        <w:t xml:space="preserve">    "Basilikum hacken und unterrühren",</w:t>
+        <w:br/>
+        <w:t xml:space="preserve">    "Nudeln abgießen und mit der Sauce mischen",</w:t>
+        <w:br/>
+        <w:t xml:space="preserve">    "Abschmecken und servieren"</w:t>
         <w:br/>
         <w:t xml:space="preserve">  ],</w:t>
         <w:br/>
@@ -886,38 +910,38 @@
         <w:jc w:val="left"/>
       </w:pPr>
       <w:r>
-        <w:t>3.4 Rezeptbuch mit Favoritenfunktion</w:t>
+        <w:t>3.4 Rezeptbuch</w:t>
       </w:r>
     </w:p>
     <w:p>
       <w:r>
-        <w:t>Das Rezeptbuch speichert alle generierten Rezepte und bietet eine History-Funktion mit intelligenter Verwaltung.</w:t>
-        <w:br/>
-        <w:br/>
-        <w:t>Features:</w:t>
-        <w:br/>
-        <w:t>• Automatisches Speichern aller generierten Rezepte</w:t>
-        <w:br/>
-        <w:t>• Chronologische Sortierung (neueste zuerst)</w:t>
-        <w:br/>
-        <w:t>• Favoritenfunktion (mit Stern-Symbol ⭐)</w:t>
-        <w:br/>
-        <w:t>• Paginierung (2 Rezepte pro Seite für bessere Übersicht)</w:t>
-        <w:br/>
-        <w:t>• Automatische Bereinigung alter Rezepte (&gt; 7 Tage, außer Favoriten)</w:t>
-        <w:br/>
-        <w:t>• Schöne Modal-Darstellung im Buchstil</w:t>
-        <w:br/>
-        <w:t>• Responsive Design für alle Geräte</w:t>
-        <w:br/>
-        <w:br/>
-        <w:t>Die Auto-Bereinigung sorgt dafür, dass das Rezeptbuch übersichtlich bleibt, während wichtige Lieblingsrezepte dauerhaft gespeichert werden.</w:t>
+        <w:t>Alle generierten Rezepte landen automatisch im Rezeptbuch - deiner persönlichen Rezeptsammlung.</w:t>
+        <w:br/>
+        <w:br/>
+        <w:t>Was kann das Rezeptbuch?</w:t>
+        <w:br/>
+        <w:t>• Speichert alle deine generierten Rezepte automatisch</w:t>
+        <w:br/>
+        <w:t>• Zeigt sie chronologisch an (neueste zuerst)</w:t>
+        <w:br/>
+        <w:t>• Du kannst Rezepte als Favoriten markieren (mit dem Stern ⭐)</w:t>
+        <w:br/>
+        <w:t>• Paginierung: 2 Rezepte pro Seite, damit's übersichtlich bleibt</w:t>
+        <w:br/>
+        <w:t>• Alte Rezepte (älter als 7 Tage) werden automatisch gelöscht - ABER: Favoriten bleiben für immer!</w:t>
+        <w:br/>
+        <w:t>• Schöne Buchansicht mit Navigation</w:t>
+        <w:br/>
+        <w:t>• Funktioniert perfekt auf allen Geräten</w:t>
+        <w:br/>
+        <w:br/>
+        <w:t>Die Auto-Löschung nach 7 Tagen macht Sinn: Rezepte sind ja meistens zeitlich relevant (basierend auf dem, was gerade da ist). Aber wenn dir ein Rezept richtig gut gefällt, einfach als Favorit markieren und es bleibt gespeichert.</w:t>
       </w:r>
     </w:p>
     <w:p/>
     <w:p>
       <w:r>
-        <w:t>Code-Beispiel: Rezept-Bereinigung (app.py:69-83)</w:t>
+        <w:t>Die Auto-Bereinigung (app.py Zeile 69-83):</w:t>
       </w:r>
     </w:p>
     <w:p>
@@ -932,7 +956,7 @@
         </w:rPr>
         <w:t>def bereinige_alte_rezepte(user_rezepte):</w:t>
         <w:br/>
-        <w:t xml:space="preserve">    """Entfernt Rezepte, die älter als 7 Tage sind und nicht favorisiert sind"""</w:t>
+        <w:t xml:space="preserve">    """Löscht alte Rezepte (&gt; 7 Tage), außer sie sind Favoriten"""</w:t>
         <w:br/>
         <w:t xml:space="preserve">    heute = datetime.now()</w:t>
         <w:br/>
@@ -941,14 +965,14 @@
         <w:br/>
         <w:t xml:space="preserve">    for rezept in user_rezepte:</w:t>
         <w:br/>
-        <w:t xml:space="preserve">        erstellt_am = datetime.fromisoformat(rezept.get("created_at", heute.isoformat()))</w:t>
+        <w:t xml:space="preserve">        erstellt_am = datetime.fromisoformat(rezept.get("created_at"))</w:t>
         <w:br/>
         <w:t xml:space="preserve">        tage_alt = (heute - erstellt_am).days</w:t>
         <w:br/>
         <w:t xml:space="preserve">        ist_favorit = rezept.get("is_favorite", False)</w:t>
         <w:br/>
         <w:br/>
-        <w:t xml:space="preserve">        # Behalte Rezept, wenn es favorisiert ist oder jünger als 7 Tage</w:t>
+        <w:t xml:space="preserve">        # Behalten wenn: Favorit ODER jünger als 7 Tage</w:t>
         <w:br/>
         <w:t xml:space="preserve">        if ist_favorit or tage_alt &lt; 7:</w:t>
         <w:br/>
@@ -964,41 +988,56 @@
         <w:jc w:val="left"/>
       </w:pPr>
       <w:r>
-        <w:t>3.5 Dark Mode und Theme-System</w:t>
+        <w:t>3.5 Dark Mode</w:t>
       </w:r>
     </w:p>
     <w:p>
       <w:r>
-        <w:t>SmartFridge bietet ein vollständiges Theme-System mit drei Modi:</w:t>
-        <w:br/>
-        <w:br/>
-        <w:t>1. Hell (Light Mode) - Klassisches helles Design</w:t>
-        <w:br/>
-        <w:t>2. Dunkel (Dark Mode) - Augenfreundlicher dunkler Modus</w:t>
-        <w:br/>
-        <w:t>3. Auto - Folgt automatisch der Systemeinstellung</w:t>
-        <w:br/>
-        <w:br/>
-        <w:t>Technische Umsetzung:</w:t>
-        <w:br/>
-        <w:t>• CSS Custom Properties (CSS-Variablen) für alle Farben</w:t>
-        <w:br/>
-        <w:t>• data-theme Attribut am HTML-Element</w:t>
-        <w:br/>
-        <w:t>• LocalStorage für Persistenz der Benutzereinstellung</w:t>
-        <w:br/>
-        <w:t>• prefers-color-scheme Media Query für Auto-Modus</w:t>
-        <w:br/>
-        <w:t>• Smooth Transitions zwischen Themes</w:t>
-        <w:br/>
-        <w:br/>
-        <w:t>Alle UI-Elemente passen sich automatisch an: Hintergründe, Texte, Karten, Modals, Buttons und Schatten.</w:t>
+        <w:t>Dark Mode gehört einfach dazu, oder? Wir haben ein komplettes Theme-System gebaut mit drei Optionen:</w:t>
+        <w:br/>
+        <w:br/>
+        <w:t>1. Hell - Klassisches helles Design für tagsüber</w:t>
+        <w:br/>
+        <w:t>2. Dunkel - Schonender dunkler Modus für abends</w:t>
+        <w:br/>
+        <w:t>3. Auto - Passt sich automatisch deiner Systemeinstellung an</w:t>
+        <w:br/>
+        <w:br/>
+        <w:t>Wie funktioniert's technisch?</w:t>
+        <w:br/>
+        <w:t>• Alle Farben sind als CSS-Variablen definiert</w:t>
+        <w:br/>
+        <w:t>• Ein data-theme Attribut am HTML-Element steuert alles</w:t>
+        <w:br/>
+        <w:t>• Die Einstellung wird im LocalStorage gespeichert (bleibt also erhalten)</w:t>
+        <w:br/>
+        <w:t>• Im Auto-Modus checken wir die prefers-color-scheme Media Query</w:t>
+        <w:br/>
+        <w:t>• Smooth Transitions beim Wechseln</w:t>
+        <w:br/>
+        <w:br/>
+        <w:t>Was sich alles anpasst:</w:t>
+        <w:br/>
+        <w:t>• Hintergründe und Farbverläufe</w:t>
+        <w:br/>
+        <w:t>• Alle Texte und Überschriften</w:t>
+        <w:br/>
+        <w:t>• Karten und Produktlisten</w:t>
+        <w:br/>
+        <w:t>• Modals und Popups</w:t>
+        <w:br/>
+        <w:t>• Buttons und Eingabefelder</w:t>
+        <w:br/>
+        <w:t>• Schatten und Hervorhebungen</w:t>
+        <w:br/>
+        <w:br/>
+        <w:t>Und das Beste: Der Wechsel passiert instant, ohne Laden oder Flackern.</w:t>
       </w:r>
     </w:p>
     <w:p/>
     <w:p>
       <w:r>
-        <w:t>Code-Beispiel: CSS Custom Properties (index.html:9-49)</w:t>
+        <w:t>CSS-Variablen machen das möglich (index.html Zeile 9-49):</w:t>
       </w:r>
     </w:p>
     <w:p>
@@ -1013,6 +1052,8 @@
         </w:rPr>
         <w:t>:root {</w:t>
         <w:br/>
+        <w:t xml:space="preserve">  /* Heller Modus */</w:t>
+        <w:br/>
         <w:t xml:space="preserve">  --bg-gradient-start: #f2f4f8;</w:t>
         <w:br/>
         <w:t xml:space="preserve">  --bg-gradient-end: #e8ecf3;</w:t>
@@ -1033,6 +1074,8 @@
         <w:br/>
         <w:br/>
         <w:t>[data-theme="dark"] {</w:t>
+        <w:br/>
+        <w:t xml:space="preserve">  /* Dunkler Modus */</w:t>
         <w:br/>
         <w:t xml:space="preserve">  --bg-gradient-start: #1a1a2e;</w:t>
         <w:br/>
@@ -1057,30 +1100,37 @@
         <w:jc w:val="left"/>
       </w:pPr>
       <w:r>
-        <w:t>3.6 Progressive Web App (PWA)</w:t>
+        <w:t>3.6 Progressive Web App</w:t>
       </w:r>
     </w:p>
     <w:p>
       <w:r>
-        <w:t>SmartFridge ist als Progressive Web App implementiert, was folgende Vorteile bietet:</w:t>
-        <w:br/>
-        <w:br/>
-        <w:t>• Installierbar auf allen Geräten (Smartphone, Tablet, Desktop)</w:t>
-        <w:br/>
-        <w:t>• App-ähnliches Erlebnis</w:t>
-        <w:br/>
-        <w:t>• Schneller Start</w:t>
-        <w:br/>
-        <w:t>• Eigenes Icon auf dem Homescreen</w:t>
-        <w:br/>
-        <w:t>• Offline-Fähigkeit (vorbereitet für zukünftige Erweiterungen)</w:t>
-        <w:br/>
-        <w:br/>
-        <w:t>Die PWA-Funktionalität wird durch zwei Komponenten realisiert:</w:t>
-        <w:br/>
-        <w:t>1. manifest.webmanifest - App-Metadaten und Icons</w:t>
-        <w:br/>
-        <w:t>2. service-worker.js - Caching und Offline-Support</w:t>
+        <w:t>SmartFridge ist eine Progressive Web App (PWA) - das bedeutet, man kann sie installieren und wie eine normale App nutzen.</w:t>
+        <w:br/>
+        <w:br/>
+        <w:t>Was bringt das?</w:t>
+        <w:br/>
+        <w:t>• Du kannst sie auf dem Homescreen deines Handys installieren</w:t>
+        <w:br/>
+        <w:t>• Sie startet wie eine normale App (ohne Browser-UI)</w:t>
+        <w:br/>
+        <w:t>• Eigenes Icon, eigenes Fenster</w:t>
+        <w:br/>
+        <w:t>• Fühlt sich an wie eine native App</w:t>
+        <w:br/>
+        <w:t>• Funktioniert auf Android, iOS, Windows, Mac - überall!</w:t>
+        <w:br/>
+        <w:t>• Kann später um Offline-Funktionen erweitert werden</w:t>
+        <w:br/>
+        <w:br/>
+        <w:t>Umgesetzt wird das durch:</w:t>
+        <w:br/>
+        <w:t>1. manifest.webmanifest - definiert alle App-Eigenschaften (Name, Icons, Farben)</w:t>
+        <w:br/>
+        <w:t>2. service-worker.js - kümmert sich um Caching (aktuell Grundgerüst, ausbaubar)</w:t>
+        <w:br/>
+        <w:br/>
+        <w:t>Der Vorteil gegenüber einer echten nativen App: Wir müssen nicht für jede Plattform separat entwickeln. Einmal Code schreiben, überall nutzen.</w:t>
       </w:r>
     </w:p>
     <w:p>
@@ -1094,12 +1144,12 @@
         <w:jc w:val="left"/>
       </w:pPr>
       <w:r>
-        <w:t>4.0 Code-Beispiele und technische Details</w:t>
+        <w:t>4.0 Technische Details und Code</w:t>
       </w:r>
     </w:p>
     <w:p>
       <w:r>
-        <w:t>In diesem Kapitel werden weitere technische Details und Code-Beispiele präsentiert.</w:t>
+        <w:t>Hier noch ein paar technische Details für die, die's genau wissen wollen.</w:t>
       </w:r>
     </w:p>
     <w:p>
@@ -1108,12 +1158,12 @@
         <w:jc w:val="left"/>
       </w:pPr>
       <w:r>
-        <w:t>4.1 REST API Endpoints</w:t>
+        <w:t>4.1 Die API-Endpoints</w:t>
       </w:r>
     </w:p>
     <w:p>
       <w:r>
-        <w:t>SmartFridge bietet folgende REST API Endpoints:</w:t>
+        <w:t>SmartFridge hat ein paar REST-API-Endpoints, die vom Frontend aufgerufen werden:</w:t>
       </w:r>
     </w:p>
     <w:tbl>
@@ -1154,7 +1204,7 @@
           </w:tcPr>
           <w:p>
             <w:r>
-              <w:t>Funktion</w:t>
+              <w:t>Was passiert</w:t>
             </w:r>
           </w:p>
         </w:tc>
@@ -1186,7 +1236,7 @@
           </w:tcPr>
           <w:p>
             <w:r>
-              <w:t>Generiert neues KI-Rezept</w:t>
+              <w:t>Neues Rezept von der KI</w:t>
             </w:r>
           </w:p>
         </w:tc>
@@ -1218,7 +1268,7 @@
           </w:tcPr>
           <w:p>
             <w:r>
-              <w:t>Lädt Rezept-Historie</w:t>
+              <w:t>Alle gespeicherten Rezepte laden</w:t>
             </w:r>
           </w:p>
         </w:tc>
@@ -1250,7 +1300,7 @@
           </w:tcPr>
           <w:p>
             <w:r>
-              <w:t>Favorit an/aus</w:t>
+              <w:t>Rezept als Favorit markieren/entfernen</w:t>
             </w:r>
           </w:p>
         </w:tc>
@@ -1295,12 +1345,12 @@
         <w:jc w:val="left"/>
       </w:pPr>
       <w:r>
-        <w:t>4.2 Abhängigkeiten (requirements.txt)</w:t>
+        <w:t>4.2 Was braucht man zum Laufen?</w:t>
       </w:r>
     </w:p>
     <w:p>
       <w:r>
-        <w:t>Die Anwendung benötigt folgende Python-Pakete:</w:t>
+        <w:t>Diese Python-Pakete müssen installiert sein:</w:t>
       </w:r>
     </w:p>
     <w:p>
@@ -1327,7 +1377,7 @@
         <w:jc w:val="left"/>
       </w:pPr>
       <w:r>
-        <w:t>4.3 Projektstruktur</w:t>
+        <w:t>4.3 Wie ist das Projekt aufgebaut?</w:t>
       </w:r>
     </w:p>
     <w:p>
@@ -1342,25 +1392,25 @@
         </w:rPr>
         <w:t>SmartFridge/</w:t>
         <w:br/>
-        <w:t>├── app.py                      # Hauptanwendung (Flask Backend)</w:t>
-        <w:br/>
-        <w:t>├── config.example.py           # Konfigurationsvorlage</w:t>
+        <w:t>├── app.py                      # Das Herz - Flask Backend</w:t>
+        <w:br/>
+        <w:t>├── config.example.py           # Config-Vorlage (API Keys etc.)</w:t>
         <w:br/>
         <w:t>├── requirements.txt            # Python-Abhängigkeiten</w:t>
         <w:br/>
-        <w:t>├── produkte.json              # Produktdaten (generiert)</w:t>
-        <w:br/>
-        <w:t>├── users.json                 # Benutzerdaten (generiert)</w:t>
-        <w:br/>
-        <w:t>├── rezepte.json              # Rezept-Historie (generiert)</w:t>
+        <w:t>├── produkte.json              # Hier werden die Produkte gespeichert</w:t>
+        <w:br/>
+        <w:t>├── users.json                 # User-Daten</w:t>
+        <w:br/>
+        <w:t>├── rezepte.json              # Rezept-Historie</w:t>
         <w:br/>
         <w:t>├── templates/</w:t>
         <w:br/>
-        <w:t>│   └── index.html            # Haupt-Template (Frontend)</w:t>
+        <w:t>│   └── index.html            # Das komplette Frontend</w:t>
         <w:br/>
         <w:t>└── static/</w:t>
         <w:br/>
-        <w:t xml:space="preserve">    ├── manifest.webmanifest  # PWA Manifest</w:t>
+        <w:t xml:space="preserve">    ├── manifest.webmanifest  # PWA Config</w:t>
         <w:br/>
         <w:t xml:space="preserve">    ├── service-worker.js     # Service Worker</w:t>
         <w:br/>
@@ -1368,9 +1418,9 @@
         <w:br/>
         <w:t xml:space="preserve">        ├── logo.jpeg         # App-Logo</w:t>
         <w:br/>
-        <w:t xml:space="preserve">        ├── kitchai.png       # KitchenAI Icon</w:t>
-        <w:br/>
-        <w:t xml:space="preserve">        └── kitchai-inverted.png</w:t>
+        <w:t xml:space="preserve">        ├── kitchai.png       # KitchenAI Icon (hell)</w:t>
+        <w:br/>
+        <w:t xml:space="preserve">        └── kitchai-inverted.png  # KitchenAI Icon (dunkel)</w:t>
       </w:r>
     </w:p>
     <w:p>
@@ -1384,48 +1434,48 @@
         <w:jc w:val="left"/>
       </w:pPr>
       <w:r>
-        <w:t>5.0 Ergebnisse und Features</w:t>
+        <w:t>5.0 Was haben wir erreicht?</w:t>
       </w:r>
     </w:p>
     <w:p>
       <w:r>
-        <w:t>Die Entwicklung von SmartFridge hat zu einer vollständig funktionsfähigen Webanwendung geführt, die alle gesetzten Ziele erfüllt:</w:t>
-        <w:br/>
-        <w:br/>
-        <w:t>✓ Vollständige Produktverwaltung mit Barcode-Scanner</w:t>
-        <w:br/>
-        <w:t>✓ Intelligente Ablaufdatum-Verwaltung mit visueller Warnung</w:t>
-        <w:br/>
-        <w:t>✓ KI-gestützte Rezeptgenerierung mit Google Gemini AI</w:t>
-        <w:br/>
-        <w:t>✓ Rezeptbuch mit History und Favoriten</w:t>
-        <w:br/>
-        <w:t>✓ Multi-User-System mit sicherer Authentifizierung</w:t>
-        <w:br/>
-        <w:t>✓ Dark Mode mit Auto-Modus</w:t>
-        <w:br/>
-        <w:t>✓ Progressive Web App (installierbar)</w:t>
-        <w:br/>
-        <w:t>✓ Responsive Design für alle Geräte</w:t>
-        <w:br/>
-        <w:t>✓ Live-Suche und Filterung</w:t>
-        <w:br/>
-        <w:t>✓ Admin-Panel für Benutzerverwaltung</w:t>
-        <w:br/>
-        <w:br/>
-        <w:t>Besondere Erfolge:</w:t>
-        <w:br/>
-        <w:br/>
-        <w:t>1. KI-Integration: Die Integration von Google Gemini AI liefert qualitativ hochwertige, realistische Rezepte. Der optimierte Prompt sorgt für sinnvolle Zutatenkombinationen.</w:t>
-        <w:br/>
-        <w:br/>
-        <w:t>2. Benutzerfreundlichkeit: Die intuitive Benutzeroberfläche ermöglicht es jedem, ohne Einarbeitung die App zu nutzen. Der Barcode-Scanner funktioniert zuverlässig.</w:t>
-        <w:br/>
-        <w:br/>
-        <w:t>3. Performance: Durch den Einsatz von JSON-Dateien ist die Anwendung schnell und benötigt keine komplexe Datenbank-Infrastruktur.</w:t>
-        <w:br/>
-        <w:br/>
-        <w:t>4. Design: Das moderne, minimale Design mit Glasmorphismus-Effekten und sanften Animationen sorgt für ein professionelles Erscheinungsbild.</w:t>
+        <w:t>Am Ende haben wir eine voll funktionsfähige App, die wirklich alle Ziele erfüllt, die wir uns gesetzt hatten:</w:t>
+        <w:br/>
+        <w:br/>
+        <w:t>✓ Produkte verwalten mit Barcode-Scanner - Check!</w:t>
+        <w:br/>
+        <w:t>✓ Ablaufdaten tracken mit visueller Warnung - Check!</w:t>
+        <w:br/>
+        <w:t>✓ KI-Rezeptgenerierung die wirklich funktioniert - Check!</w:t>
+        <w:br/>
+        <w:t>✓ Rezeptbuch mit Favoriten - Check!</w:t>
+        <w:br/>
+        <w:t>✓ Multi-User-Support - Check!</w:t>
+        <w:br/>
+        <w:t>✓ Dark Mode - Check!</w:t>
+        <w:br/>
+        <w:t>✓ Als PWA installierbar - Check!</w:t>
+        <w:br/>
+        <w:t>✓ Responsive auf allen Geräten - Check!</w:t>
+        <w:br/>
+        <w:t>✓ Live-Suche - Check!</w:t>
+        <w:br/>
+        <w:t>✓ Admin-Panel - Check!</w:t>
+        <w:br/>
+        <w:br/>
+        <w:t>Was besonders gut geklappt hat:</w:t>
+        <w:br/>
+        <w:br/>
+        <w:t>KI-Integration: Nach ein bisschen Prompt-Tuning spuckt Gemini AI wirklich gute, realistische Rezepte aus. Keine verrückten Kombinationen mehr, sondern Gerichte, die man tatsächlich kochen will.</w:t>
+        <w:br/>
+        <w:br/>
+        <w:t>Usability: Die App ist so intuitiv, dass man keine Anleitung braucht. Barcode scannen, Datum eingeben, fertig. Der Scanner funktioniert zuverlässig, und wenn nicht, gibt's ja noch die manuelle Eingabe.</w:t>
+        <w:br/>
+        <w:br/>
+        <w:t>Performance: Durch die JSON-Dateien ist alles super schnell. Kein Datenbank-Setup nötig, keine komplexen Queries. Einfach Datei auf, Datei zu, fertig.</w:t>
+        <w:br/>
+        <w:br/>
+        <w:t>Design: Das moderne Design mit den Glasmorphismus-Effekten und sanften Animationen sieht einfach professionell aus. Und der Dark Mode ist richtig schön gelungen - nichts überstrahlt, alles gut lesbar.</w:t>
       </w:r>
     </w:p>
     <w:p>
@@ -1439,7 +1489,7 @@
         <w:jc w:val="left"/>
       </w:pPr>
       <w:r>
-        <w:t>6.0 Diskussion</w:t>
+        <w:t>6.0 Herausforderungen und Learnings</w:t>
       </w:r>
     </w:p>
     <w:p>
@@ -1448,40 +1498,40 @@
         <w:jc w:val="left"/>
       </w:pPr>
       <w:r>
-        <w:t>6.1 Herausforderungen und Lösungsansätze</w:t>
+        <w:t>6.1 Probleme und wie wir sie gelöst haben</w:t>
       </w:r>
     </w:p>
     <w:p>
       <w:r>
-        <w:t>Während der Entwicklung wurden mehrere technische Herausforderungen gemeistert:</w:t>
-        <w:br/>
-        <w:br/>
-        <w:t>1. KI-Prompt-Optimierung</w:t>
-        <w:br/>
-        <w:t xml:space="preserve">   Herausforderung: Gemini AI generierte anfangs unrealistische Rezepte mit unpassenden Zutatenkombinationen.</w:t>
-        <w:br/>
-        <w:t xml:space="preserve">   Lösung: Iterative Verfeinerung des Prompts mit expliziten Anweisungen zur Geschmackskompatibilität und Priorisierung ablaufender Produkte.</w:t>
-        <w:br/>
-        <w:br/>
-        <w:t>2. Barcode-Scanner Integration</w:t>
-        <w:br/>
-        <w:t xml:space="preserve">   Herausforderung: Kamera-Zugriff funktioniert nur über HTTPS.</w:t>
-        <w:br/>
-        <w:t xml:space="preserve">   Lösung: Implementierung mit html5-qrcode Bibliothek, die auch manuelle Eingabe als Fallback bietet.</w:t>
-        <w:br/>
-        <w:br/>
-        <w:t>3. Dark Mode Konsistenz</w:t>
-        <w:br/>
-        <w:t xml:space="preserve">   Herausforderung: Alle UI-Elemente müssen in beiden Modi gut aussehen.</w:t>
-        <w:br/>
-        <w:t xml:space="preserve">   Lösung: Konsequente Verwendung von CSS Custom Properties für alle Farben und umfassende Tests.</w:t>
-        <w:br/>
-        <w:br/>
-        <w:t>4. Rezept-Speicherverwaltung</w:t>
-        <w:br/>
-        <w:t xml:space="preserve">   Herausforderung: Unbegrenzte Speicherung führt zu Performance-Problemen.</w:t>
-        <w:br/>
-        <w:t xml:space="preserve">   Lösung: Automatische Bereinigung von Rezepten älter als 7 Tage, außer Favoriten.</w:t>
+        <w:t>Natürlich lief nicht alles glatt. Ein paar Herausforderungen gab's schon:</w:t>
+        <w:br/>
+        <w:br/>
+        <w:t>1. Die KI hat anfangs Unsinn erzählt</w:t>
+        <w:br/>
+        <w:t xml:space="preserve">   Problem: Gemini hat am Anfang teilweise absurde Rezepte vorgeschlagen. Schokolade mit Gurken und so.</w:t>
+        <w:br/>
+        <w:t xml:space="preserve">   Lösung: Wir haben den Prompt mehrfach überarbeitet und sehr explizit gemacht. Jetzt betonen wir stark, dass nur sinnvolle Kombinationen erlaubt sind und die KI nicht alles in ein Rezept quetschen muss.</w:t>
+        <w:br/>
+        <w:br/>
+        <w:t>2. Barcode-Scanner und HTTPS</w:t>
+        <w:br/>
+        <w:t xml:space="preserve">   Problem: Der Kamera-Zugriff funktioniert aus Sicherheitsgründen nur über HTTPS.</w:t>
+        <w:br/>
+        <w:t xml:space="preserve">   Lösung: Wir haben eine Fallback-Lösung eingebaut. Wenn die Kamera nicht geht, kann man den Barcode einfach eintippen. Außerdem gibt's die manuelle Eingabe.</w:t>
+        <w:br/>
+        <w:br/>
+        <w:t>3. Dark Mode überall konsistent</w:t>
+        <w:br/>
+        <w:t xml:space="preserve">   Problem: Im Dark Mode müssen ALLE Elemente gut aussehen - Buttons, Modals, Inputs, alles.</w:t>
+        <w:br/>
+        <w:t xml:space="preserve">   Lösung: Wir haben von Anfang an mit CSS-Variablen gearbeitet. Jede Farbe ist eine Variable, und beide Themes nutzen die gleichen Variablen. So ist garantiert, dass nichts vergessen wird.</w:t>
+        <w:br/>
+        <w:br/>
+        <w:t>4. Rezepte stapeln sich</w:t>
+        <w:br/>
+        <w:t xml:space="preserve">   Problem: Wenn man viele Rezepte generiert, wird die History irgendwann unübersichtlich.</w:t>
+        <w:br/>
+        <w:t xml:space="preserve">   Lösung: Auto-Delete nach 7 Tagen für alle Rezepte, außer man markiert sie als Favorit. So bleibt alles aufgeräumt.</w:t>
       </w:r>
     </w:p>
     <w:p>
@@ -1490,32 +1540,53 @@
         <w:jc w:val="left"/>
       </w:pPr>
       <w:r>
-        <w:t>6.2 Fehleranalyse und Optimierungen</w:t>
+        <w:t>6.2 Was wir gelernt haben</w:t>
       </w:r>
     </w:p>
     <w:p>
       <w:r>
-        <w:t>Folgende Fehlerquellen wurden identifiziert und adressiert:</w:t>
-        <w:br/>
-        <w:br/>
-        <w:t>• API-Verfügbarkeit: OpenFoodFacts API ist manchmal langsam oder nicht verfügbar</w:t>
-        <w:br/>
-        <w:t xml:space="preserve">  → Timeout von 5 Sekunden und Fallback auf "Unbekanntes Produkt"</w:t>
-        <w:br/>
-        <w:br/>
-        <w:t>• JSON-Parsing: Gemini AI liefert manchmal Markdown-formatierten Code statt pures JSON</w:t>
-        <w:br/>
-        <w:t xml:space="preserve">  → Automatisches Entfernen von ```json``` Markdown-Blöcken</w:t>
-        <w:br/>
-        <w:br/>
-        <w:t>• Kamera-Zugriff: Nicht alle Geräte haben eine Kamera</w:t>
-        <w:br/>
-        <w:t xml:space="preserve">  → Fehlerbehandlung mit benutzerfreundlicher Fehlermeldung</w:t>
-        <w:br/>
-        <w:br/>
-        <w:t>• Session-Management: Sessions können ablaufen</w:t>
-        <w:br/>
-        <w:t xml:space="preserve">  → Redirect zu Login-Seite bei ungültiger Session</w:t>
+        <w:t>Das Projekt war echt lehrreich. Ein paar wichtige Erkenntnisse:</w:t>
+        <w:br/>
+        <w:br/>
+        <w:t>Fehlerquellen und wie man sie angeht:</w:t>
+        <w:br/>
+        <w:br/>
+        <w:t>• API-Verfügbarkeit: OpenFoodFacts ist manchmal lahm oder down</w:t>
+        <w:br/>
+        <w:t xml:space="preserve">  → 5 Sekunden Timeout und Fallback auf "Unbekanntes Produkt"</w:t>
+        <w:br/>
+        <w:br/>
+        <w:t>• JSON-Parsing: Die KI liefert manchmal Markdown statt pures JSON</w:t>
+        <w:br/>
+        <w:t xml:space="preserve">  → Automatisches Entfernen von ```json``` Code-Blocks</w:t>
+        <w:br/>
+        <w:br/>
+        <w:t>• Kamera-Zugriff: Nicht jedes Gerät hat ne Kamera (z.B. Desktop)</w:t>
+        <w:br/>
+        <w:t xml:space="preserve">  → Klare Fehlermeldung und alternative Eingabemöglichkeiten</w:t>
+        <w:br/>
+        <w:br/>
+        <w:t>• Sessions laufen ab: Bei Inaktivität kann die Session ablaufen</w:t>
+        <w:br/>
+        <w:t xml:space="preserve">  → Redirect zum Login mit freundlicher Nachricht</w:t>
+        <w:br/>
+        <w:br/>
+        <w:t>Was wir über KI gelernt haben:</w:t>
+        <w:br/>
+        <w:br/>
+        <w:t>Die Arbeit mit LLMs wie Gemini ist spannend, aber man muss aufpassen. Der Prompt ist ALLES. Ein gut durchdachter Prompt macht den Unterschied zwischen Müll und genialen Ergebnissen. Und man muss die Ausgaben validieren - KIs halluzinieren manchmal.</w:t>
+        <w:br/>
+        <w:br/>
+        <w:t>PWAs sind genial:</w:t>
+        <w:br/>
+        <w:br/>
+        <w:t>Progressive Web Apps sind eine echte Alternative zu nativen Apps, zumindest für Anwendungen wie unsere. Kein App Store, keine Review-Prozesse, keine separate iOS/Android-Entwicklung. Einfach URL teilen, installieren, fertig.</w:t>
+        <w:br/>
+        <w:br/>
+        <w:t>Keep it simple:</w:t>
+        <w:br/>
+        <w:br/>
+        <w:t>Wir hätten eine komplexe Datenbank aufsetzen können, Machine Learning für Produkterkennung einbauen, und was weiß ich. Haben wir aber nicht. JSON-Dateien reichen völlig. Der Scanner funktioniert auch ohne eigenes ML-Modell. Manchmal ist die einfache Lösung die beste.</w:t>
       </w:r>
     </w:p>
     <w:p>
@@ -1524,40 +1595,35 @@
         <w:jc w:val="left"/>
       </w:pPr>
       <w:r>
-        <w:t>6.3 Erkenntnisgewinn und praktische Relevanz</w:t>
+        <w:t>6.3 Warum das Ganze nützlich ist</w:t>
       </w:r>
     </w:p>
     <w:p>
       <w:r>
-        <w:t>Die Entwicklung von SmartFridge hat wichtige Erkenntnisse geliefert:</w:t>
-        <w:br/>
-        <w:br/>
-        <w:t>1. KI-Integration in Webanwendungen</w:t>
-        <w:br/>
-        <w:t xml:space="preserve">   Die Verwendung von Large Language Models (LLMs) wie Google Gemini eröffnet neue Möglichkeiten für personalisierte Benutzererfahrungen. Wichtig ist dabei die sorgfältige Prompt-Formulierung und Validierung der KI-Ausgaben.</w:t>
-        <w:br/>
-        <w:br/>
-        <w:t>2. Progressive Web Apps</w:t>
-        <w:br/>
-        <w:t xml:space="preserve">   PWAs bieten eine ausgezeichnete Alternative zu nativen Apps, besonders für Anwendungen wie SmartFridge, die keine komplexen nativen Features benötigen.</w:t>
-        <w:br/>
-        <w:br/>
-        <w:t>3. Benutzerzentrisches Design</w:t>
-        <w:br/>
-        <w:t xml:space="preserve">   Die Fokussierung auf eine intuitive, einfache Bedienung führt zu höherer Akzeptanz. Features wie der Barcode-Scanner und die visuelle Ablaufdatum-Warnung machen die App im Alltag nützlich.</w:t>
-        <w:br/>
-        <w:br/>
-        <w:t>Praktische Relevanz:</w:t>
-        <w:br/>
-        <w:t>SmartFridge adressiert ein reales Problem (Lebensmittelverschwendung) mit einer praktischen Lösung. Die Anwendung ist sofort einsatzbereit und kann von Familien, WGs und Einzelpersonen genutzt werden, um:</w:t>
-        <w:br/>
-        <w:t>• Lebensmittelverschwendung zu reduzieren</w:t>
-        <w:br/>
-        <w:t>• Geld zu sparen (weniger weggeworfene Lebensmittel)</w:t>
-        <w:br/>
-        <w:t>• Kochideen zu finden</w:t>
-        <w:br/>
-        <w:t>• Kühlschrank-Inhalte zu organisieren</w:t>
+        <w:t>SmartFridge ist nicht nur ein cooles Projekt, sondern löst echte Probleme:</w:t>
+        <w:br/>
+        <w:br/>
+        <w:t>1. Weniger Lebensmittelverschwendung</w:t>
+        <w:br/>
+        <w:t xml:space="preserve">   Durch die Ablaufdatum-Warnungen und die Rezeptvorschläge werden Lebensmittel nicht mehr vergessen. Die App erinnert dich aktiv daran, was bald weg muss.</w:t>
+        <w:br/>
+        <w:br/>
+        <w:t>2. Geld sparen</w:t>
+        <w:br/>
+        <w:t xml:space="preserve">   Weniger weggeworfene Lebensmittel = mehr Geld in der Tasche. Und wenn die KI dir zeigt, wie du aus den vorhandenen Zutaten was Leckeres kochen kannst, musst du weniger einkaufen.</w:t>
+        <w:br/>
+        <w:br/>
+        <w:t>3. Kochideen auf Knopfdruck</w:t>
+        <w:br/>
+        <w:t xml:space="preserve">   Keine Ahnung was kochen? KitchenAI hilft. Besonders cool für Leute, denen nicht viel einfällt oder die nicht viel Kocherfahrung haben.</w:t>
+        <w:br/>
+        <w:br/>
+        <w:t>4. Organisation</w:t>
+        <w:br/>
+        <w:t xml:space="preserve">   Gerade in WGs oder Familien ist es praktisch, zu wissen, was da ist. Man kann gemeinsam planen und vermeidet Doppelkäufe.</w:t>
+        <w:br/>
+        <w:br/>
+        <w:t>Das Projekt zeigt auch, wie man mit modernen Technologien (KI, PWA, moderne Web-Standards) was Sinnvolles bauen kann, das im Alltag hilft. Es ist nicht nur ein Proof-of-Concept, sondern eine App, die man wirklich nutzen kann.</w:t>
       </w:r>
     </w:p>
     <w:p>
@@ -1571,56 +1637,60 @@
         <w:jc w:val="left"/>
       </w:pPr>
       <w:r>
-        <w:t>7.0 Zusammenfassung und Ausblick</w:t>
+        <w:t>7.0 Fazit und wie es weitergehen könnte</w:t>
       </w:r>
     </w:p>
     <w:p>
       <w:r>
-        <w:t>SmartFridge ist eine vollständig funktionsfähige, intelligente Kühlschrank-Verwaltungsanwendung, die moderne Webtechnologien mit künstlicher Intelligenz kombiniert.</w:t>
-        <w:br/>
-        <w:br/>
-        <w:t>Kernfeatures:</w:t>
-        <w:br/>
-        <w:t>• Produktverwaltung mit Barcode-Scanner und Ablaufdatum-Tracking</w:t>
-        <w:br/>
-        <w:t>• KI-gestützte Rezeptgenerierung (KitchenAI) basierend auf verfügbaren Zutaten</w:t>
-        <w:br/>
-        <w:t>• Rezeptbuch mit History und Favoriten</w:t>
-        <w:br/>
-        <w:t>• Dark Mode und responsives Design</w:t>
-        <w:br/>
-        <w:t>• Progressive Web App (installierbar auf allen Geräten)</w:t>
-        <w:br/>
-        <w:t>• Multi-User-System mit Authentifizierung</w:t>
-        <w:br/>
-        <w:br/>
-        <w:t>Die Anwendung erfüllt alle gesetzten Ziele und bietet eine praktische Lösung zur Reduzierung von Lebensmittelverschwendung. Die Integration von Google Gemini AI ermöglicht intelligente, personalisierte Rezeptvorschläge, die das Kochen mit vorhandenen Zutaten erleichtern.</w:t>
-        <w:br/>
-        <w:br/>
-        <w:t>Zukünftige Erweiterungsmöglichkeiten:</w:t>
-        <w:br/>
-        <w:t>• Einkaufslisten-Funktion (automatisch generiert aus Rezepten)</w:t>
-        <w:br/>
-        <w:t>• Erweiterte Statistiken (z.B. gesparte Lebensmittel, Geld)</w:t>
-        <w:br/>
-        <w:t>• Nährwertinformationen aus OpenFoodFacts API</w:t>
-        <w:br/>
-        <w:t>• Social Features (Rezepte teilen mit anderen Benutzern)</w:t>
-        <w:br/>
-        <w:t>• Push-Benachrichtigungen für ablaufende Produkte</w:t>
-        <w:br/>
-        <w:t>• Echte Offline-Funktionalität mit Service Worker Caching</w:t>
-        <w:br/>
-        <w:t>• Integration mit Smart-Home-Systemen</w:t>
-        <w:br/>
-        <w:t>• Barcode-Scanner-Historie für häufig gekaufte Produkte</w:t>
-        <w:br/>
-        <w:t>• Export-Funktion für Rezepte (PDF, E-Mail)</w:t>
-        <w:br/>
-        <w:t>• Multi-Language-Support</w:t>
-        <w:br/>
-        <w:br/>
-        <w:t>Das Projekt zeigt, wie moderne Webtechnologien und KI-Integration eine benutzerfreundliche, praktische Anwendung ergeben können, die einen echten Mehrwert im Alltag bietet.</w:t>
+        <w:t>SmartFridge ist fertig und funktioniert richtig gut. Wir haben eine App gebaut, die moderne Webtechnologien mit KI kombiniert und dabei ein echtes Problem löst.</w:t>
+        <w:br/>
+        <w:br/>
+        <w:t>Was wir geschafft haben:</w:t>
+        <w:br/>
+        <w:t>• Vollständige Produktverwaltung mit mehreren Eingabemöglichkeiten</w:t>
+        <w:br/>
+        <w:t>• Intelligente KI-Rezeptgenerierung, die wirklich brauchbare Ergebnisse liefert</w:t>
+        <w:br/>
+        <w:t>• Rezeptbuch mit cleverer Verwaltung</w:t>
+        <w:br/>
+        <w:t>• Schönes, responsives Design mit Dark Mode</w:t>
+        <w:br/>
+        <w:t>• Als PWA auf allen Geräten nutzbar</w:t>
+        <w:br/>
+        <w:t>• Multi-User-Fähig mit sauberer Trennung</w:t>
+        <w:br/>
+        <w:br/>
+        <w:t>Die App ist sofort einsatzbereit. Einfach starten, Produkte eintragen, Rezepte generieren. Fertig.</w:t>
+        <w:br/>
+        <w:br/>
+        <w:t>Ideen für die Zukunft:</w:t>
+        <w:br/>
+        <w:br/>
+        <w:t>Falls wir weitermachen, gibt's noch einige coole Erweiterungsmöglichkeiten:</w:t>
+        <w:br/>
+        <w:br/>
+        <w:t>• Einkaufsliste: Automatisch generiert aus Rezepten ("Für dieses Rezept brauchst du noch...")</w:t>
+        <w:br/>
+        <w:t>• Statistiken: Wie viele Lebensmittel hast du gerettet? Wie viel Geld gespart?</w:t>
+        <w:br/>
+        <w:t>• Nährwerte: OpenFoodFacts hat auch Nährwertinfos - könnte man einbauen</w:t>
+        <w:br/>
+        <w:t>• Social Features: Rezepte mit Freunden teilen</w:t>
+        <w:br/>
+        <w:t>• Push-Notifications: "Hey, deine Milch läuft morgen ab!"</w:t>
+        <w:br/>
+        <w:t>• Richtige Offline-Funktionalität: Service Worker ausbauen für komplettes Offline-Arbeiten</w:t>
+        <w:br/>
+        <w:t>• Smart-Home-Integration: Mit anderen Geräten verbinden</w:t>
+        <w:br/>
+        <w:t>• Scanner-Historie: Häufig gekaufte Produkte schneller hinzufügen</w:t>
+        <w:br/>
+        <w:t>• Export-Funktion: Rezepte als PDF oder per Mail verschicken</w:t>
+        <w:br/>
+        <w:t>• Mehrsprachigkeit: Englisch, Französisch, etc.</w:t>
+        <w:br/>
+        <w:br/>
+        <w:t>Aber ehrlich gesagt: Auch so wie es jetzt ist, ist SmartFridge eine vollwertige, nützliche App, die man im Alltag wirklich gebrauchen kann. Mission accomplished!</w:t>
       </w:r>
     </w:p>
     <w:p>
@@ -1634,37 +1704,56 @@
         <w:jc w:val="left"/>
       </w:pPr>
       <w:r>
-        <w:t>8.0 Quellen- und Literaturverzeichnis</w:t>
+        <w:t>8.0 Quellen</w:t>
       </w:r>
     </w:p>
     <w:p>
       <w:r>
-        <w:t>[1] Flask Documentation - https://flask.palletsprojects.com/ (Zugriff: Dezember 2024)</w:t>
-        <w:br/>
-        <w:br/>
-        <w:t>[2] Google Gemini AI - https://ai.google.dev/ (Zugriff: Dezember 2024)</w:t>
-        <w:br/>
-        <w:br/>
-        <w:t>[3] OpenFoodFacts API - https://world.openfoodfacts.org/data (Zugriff: Dezember 2024)</w:t>
-        <w:br/>
-        <w:br/>
-        <w:t>[4] html5-qrcode Library - https://github.com/mebjas/html5-qrcode (Zugriff: Dezember 2024)</w:t>
+        <w:t xml:space="preserve">[1] Flask Documentation - https://flask.palletsprojects.com/ </w:t>
+        <w:br/>
+        <w:t xml:space="preserve">    (Für die gesamte Backend-Entwicklung)</w:t>
+        <w:br/>
+        <w:br/>
+        <w:t xml:space="preserve">[2] Google Gemini AI - https://ai.google.dev/ </w:t>
+        <w:br/>
+        <w:t xml:space="preserve">    (KI-Integration und Rezeptgenerierung)</w:t>
+        <w:br/>
+        <w:br/>
+        <w:t xml:space="preserve">[3] OpenFoodFacts API - https://world.openfoodfacts.org/data </w:t>
+        <w:br/>
+        <w:t xml:space="preserve">    (Produktinformationen per Barcode)</w:t>
+        <w:br/>
+        <w:br/>
+        <w:t xml:space="preserve">[4] html5-qrcode Library - https://github.com/mebjas/html5-qrcode </w:t>
+        <w:br/>
+        <w:t xml:space="preserve">    (Barcode-Scanner-Implementierung)</w:t>
         <w:br/>
         <w:br/>
         <w:t>[5] Progressive Web Apps (PWA) - MDN Web Docs</w:t>
         <w:br/>
-        <w:t xml:space="preserve">    https://developer.mozilla.org/en-US/docs/Web/Progressive_web_apps (Zugriff: Dezember 2024)</w:t>
+        <w:t xml:space="preserve">    https://developer.mozilla.org/en-US/docs/Web/Progressive_web_apps </w:t>
+        <w:br/>
+        <w:t xml:space="preserve">    (PWA-Konzepte und Best Practices)</w:t>
         <w:br/>
         <w:br/>
         <w:t>[6] CSS Custom Properties - MDN Web Docs</w:t>
         <w:br/>
-        <w:t xml:space="preserve">    https://developer.mozilla.org/en-US/docs/Web/CSS/Using_CSS_custom_properties (Zugriff: Dezember 2024)</w:t>
-        <w:br/>
-        <w:br/>
-        <w:t>[7] Python Requests Library - https://requests.readthedocs.io/ (Zugriff: Dezember 2024)</w:t>
-        <w:br/>
-        <w:br/>
-        <w:t>[8] Jinja2 Template Engine - https://jinja.palletsprojects.com/ (Zugriff: Dezember 2024)</w:t>
+        <w:t xml:space="preserve">    https://developer.mozilla.org/en-US/docs/Web/CSS/Using_CSS_custom_properties </w:t>
+        <w:br/>
+        <w:t xml:space="preserve">    (Theme-System mit CSS-Variablen)</w:t>
+        <w:br/>
+        <w:br/>
+        <w:t xml:space="preserve">[7] Python Requests Library - https://requests.readthedocs.io/ </w:t>
+        <w:br/>
+        <w:t xml:space="preserve">    (HTTP-Requests für API-Calls)</w:t>
+        <w:br/>
+        <w:br/>
+        <w:t xml:space="preserve">[8] Jinja2 Template Engine - https://jinja.palletsprojects.com/ </w:t>
+        <w:br/>
+        <w:t xml:space="preserve">    (Server-Side Rendering)</w:t>
+        <w:br/>
+        <w:br/>
+        <w:t>Alle Links zuletzt geprüft: Dezember 2024</w:t>
       </w:r>
     </w:p>
     <w:sectPr>

</xml_diff>